<commit_message>
vet and animal, question, choiceQuestion, numerical qustion
</commit_message>
<xml_diff>
--- a/135/projects/project1/hints_project_1c_1d.docx
+++ b/135/projects/project1/hints_project_1c_1d.docx
@@ -1,6 +1,6 @@
 
 <file path=word/document.xml><?xml version="1.0" encoding="utf-8"?>
-<w:document xmlns:wpc="http://schemas.microsoft.com/office/word/2010/wordprocessingCanvas" xmlns:cx="http://schemas.microsoft.com/office/drawing/2014/chartex" xmlns:cx1="http://schemas.microsoft.com/office/drawing/2015/9/8/chartex" xmlns:cx2="http://schemas.microsoft.com/office/drawing/2015/10/21/chartex" xmlns:cx3="http://schemas.microsoft.com/office/drawing/2016/5/9/chartex" xmlns:cx4="http://schemas.microsoft.com/office/drawing/2016/5/10/chartex" xmlns:cx5="http://schemas.microsoft.com/office/drawing/2016/5/11/chartex" xmlns:cx6="http://schemas.microsoft.com/office/drawing/2016/5/12/chartex" xmlns:cx7="http://schemas.microsoft.com/office/drawing/2016/5/13/chartex" xmlns:cx8="http://schemas.microsoft.com/office/drawing/2016/5/14/chartex" xmlns:mc="http://schemas.openxmlformats.org/markup-compatibility/2006" xmlns:aink="http://schemas.microsoft.com/office/drawing/2016/ink" xmlns:am3d="http://schemas.microsoft.com/office/drawing/2017/model3d" xmlns:o="urn:schemas-microsoft-com:office:office" xmlns:r="http://schemas.openxmlformats.org/officeDocument/2006/relationships" xmlns:m="http://schemas.openxmlformats.org/officeDocument/2006/math" xmlns:v="urn:schemas-microsoft-com:vml" xmlns:wp14="http://schemas.microsoft.com/office/word/2010/wordprocessingDrawing" xmlns:wp="http://schemas.openxmlformats.org/drawingml/2006/wordprocessingDrawing" xmlns:w10="urn:schemas-microsoft-com:office:word" xmlns:w="http://schemas.openxmlformats.org/wordprocessingml/2006/main" xmlns:w14="http://schemas.microsoft.com/office/word/2010/wordml" xmlns:w15="http://schemas.microsoft.com/office/word/2012/wordml" xmlns:w16cex="http://schemas.microsoft.com/office/word/2018/wordml/cex" xmlns:w16cid="http://schemas.microsoft.com/office/word/2016/wordml/cid" xmlns:w16="http://schemas.microsoft.com/office/word/2018/wordml" xmlns:w16sdtdh="http://schemas.microsoft.com/office/word/2020/wordml/sdtdatahash" xmlns:w16se="http://schemas.microsoft.com/office/word/2015/wordml/symex" xmlns:wpg="http://schemas.microsoft.com/office/word/2010/wordprocessingGroup" xmlns:wpi="http://schemas.microsoft.com/office/word/2010/wordprocessingInk" xmlns:wne="http://schemas.microsoft.com/office/word/2006/wordml" xmlns:wps="http://schemas.microsoft.com/office/word/2010/wordprocessingShape" mc:Ignorable="w14 w15 w16se w16cid w16 w16cex w16sdtdh wp14">
+<w:document xmlns:wpc="http://schemas.microsoft.com/office/word/2010/wordprocessingCanvas" xmlns:cx="http://schemas.microsoft.com/office/drawing/2014/chartex" xmlns:cx1="http://schemas.microsoft.com/office/drawing/2015/9/8/chartex" xmlns:cx2="http://schemas.microsoft.com/office/drawing/2015/10/21/chartex" xmlns:cx3="http://schemas.microsoft.com/office/drawing/2016/5/9/chartex" xmlns:cx4="http://schemas.microsoft.com/office/drawing/2016/5/10/chartex" xmlns:cx5="http://schemas.microsoft.com/office/drawing/2016/5/11/chartex" xmlns:cx6="http://schemas.microsoft.com/office/drawing/2016/5/12/chartex" xmlns:cx7="http://schemas.microsoft.com/office/drawing/2016/5/13/chartex" xmlns:cx8="http://schemas.microsoft.com/office/drawing/2016/5/14/chartex" xmlns:mc="http://schemas.openxmlformats.org/markup-compatibility/2006" xmlns:aink="http://schemas.microsoft.com/office/drawing/2016/ink" xmlns:am3d="http://schemas.microsoft.com/office/drawing/2017/model3d" xmlns:o="urn:schemas-microsoft-com:office:office" xmlns:oel="http://schemas.microsoft.com/office/2019/extlst" xmlns:r="http://schemas.openxmlformats.org/officeDocument/2006/relationships" xmlns:m="http://schemas.openxmlformats.org/officeDocument/2006/math" xmlns:v="urn:schemas-microsoft-com:vml" xmlns:wp14="http://schemas.microsoft.com/office/word/2010/wordprocessingDrawing" xmlns:wp="http://schemas.openxmlformats.org/drawingml/2006/wordprocessingDrawing" xmlns:w10="urn:schemas-microsoft-com:office:word" xmlns:w="http://schemas.openxmlformats.org/wordprocessingml/2006/main" xmlns:w14="http://schemas.microsoft.com/office/word/2010/wordml" xmlns:w15="http://schemas.microsoft.com/office/word/2012/wordml" xmlns:w16cex="http://schemas.microsoft.com/office/word/2018/wordml/cex" xmlns:w16cid="http://schemas.microsoft.com/office/word/2016/wordml/cid" xmlns:w16="http://schemas.microsoft.com/office/word/2018/wordml" xmlns:w16sdtdh="http://schemas.microsoft.com/office/word/2020/wordml/sdtdatahash" xmlns:w16se="http://schemas.microsoft.com/office/word/2015/wordml/symex" xmlns:wpg="http://schemas.microsoft.com/office/word/2010/wordprocessingGroup" xmlns:wpi="http://schemas.microsoft.com/office/word/2010/wordprocessingInk" xmlns:wne="http://schemas.microsoft.com/office/word/2006/wordml" xmlns:wps="http://schemas.microsoft.com/office/word/2010/wordprocessingShape" mc:Ignorable="w14 w15 w16se w16cid w16 w16cex w16sdtdh wp14">
   <w:body>
     <w:p>
       <w:pPr>
@@ -46,11 +46,11 @@
       </w:r>
       <w:proofErr w:type="spellEnd"/>
       <w:r>
-        <w:t xml:space="preserve"> is a char, with c</w:t>
+        <w:t xml:space="preserve"> is a char, with </w:t>
       </w:r>
       <w:proofErr w:type="spellStart"/>
       <w:r>
-        <w:t>in</w:t>
+        <w:t>cin</w:t>
       </w:r>
       <w:proofErr w:type="spellEnd"/>
       <w:r>
@@ -605,7 +605,7 @@
               </wp:anchor>
             </w:drawing>
           </mc:Choice>
-          <mc:Fallback xmlns:mo="http://schemas.microsoft.com/office/mac/office/2008/main" xmlns:mv="urn:schemas-microsoft-com:mac:vml">
+          <mc:Fallback xmlns:mv="urn:schemas-microsoft-com:mac:vml" xmlns:mo="http://schemas.microsoft.com/office/mac/office/2008/main">
             <w:pict>
               <v:shapetype w14:anchorId="5F846B9F" id="_x0000_t32" coordsize="21600,21600" o:spt="32" o:oned="t" path="m0,0l21600,21600e" filled="f">
                 <v:path arrowok="t" fillok="f" o:connecttype="none"/>
@@ -758,7 +758,7 @@
               </wp:anchor>
             </w:drawing>
           </mc:Choice>
-          <mc:Fallback xmlns:mo="http://schemas.microsoft.com/office/mac/office/2008/main" xmlns:mv="urn:schemas-microsoft-com:mac:vml">
+          <mc:Fallback xmlns:mv="urn:schemas-microsoft-com:mac:vml" xmlns:mo="http://schemas.microsoft.com/office/mac/office/2008/main">
             <w:pict>
               <v:shape w14:anchorId="03F8D7A1" id="Straight Arrow Connector 2" o:spid="_x0000_s1026" type="#_x0000_t32" style="position:absolute;margin-left:84.95pt;margin-top:21.15pt;width:0;height:18pt;flip:y;z-index:251660288;visibility:visible;mso-wrap-style:square;mso-wrap-distance-left:9pt;mso-wrap-distance-top:0;mso-wrap-distance-right:9pt;mso-wrap-distance-bottom:0;mso-position-horizontal:absolute;mso-position-horizontal-relative:text;mso-position-vertical:absolute;mso-position-vertical-relative:text" o:gfxdata="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" strokecolor="#4472c4 [3204]" strokeweight=".5pt">
                 <v:stroke endarrow="block" joinstyle="miter"/>
@@ -847,7 +847,7 @@
           <w:rFonts w:ascii="Calibri" w:eastAsia="Times New Roman" w:hAnsi="Calibri" w:cs="Times New Roman"/>
           <w:color w:val="000000"/>
         </w:rPr>
-        <w:t xml:space="preserve">, using </w:t>
+        <w:t xml:space="preserve">, using putback method in </w:t>
       </w:r>
       <w:proofErr w:type="spellStart"/>
       <w:r>
@@ -855,7 +855,7 @@
           <w:rFonts w:ascii="Calibri" w:eastAsia="Times New Roman" w:hAnsi="Calibri" w:cs="Times New Roman"/>
           <w:color w:val="000000"/>
         </w:rPr>
-        <w:t>putback</w:t>
+        <w:t>cin</w:t>
       </w:r>
       <w:proofErr w:type="spellEnd"/>
       <w:r>
@@ -863,22 +863,6 @@
           <w:rFonts w:ascii="Calibri" w:eastAsia="Times New Roman" w:hAnsi="Calibri" w:cs="Times New Roman"/>
           <w:color w:val="000000"/>
         </w:rPr>
-        <w:t xml:space="preserve"> method in </w:t>
-      </w:r>
-      <w:proofErr w:type="spellStart"/>
-      <w:r>
-        <w:rPr>
-          <w:rFonts w:ascii="Calibri" w:eastAsia="Times New Roman" w:hAnsi="Calibri" w:cs="Times New Roman"/>
-          <w:color w:val="000000"/>
-        </w:rPr>
-        <w:t>cin</w:t>
-      </w:r>
-      <w:proofErr w:type="spellEnd"/>
-      <w:r>
-        <w:rPr>
-          <w:rFonts w:ascii="Calibri" w:eastAsia="Times New Roman" w:hAnsi="Calibri" w:cs="Times New Roman"/>
-          <w:color w:val="000000"/>
-        </w:rPr>
         <w:t>. Y</w:t>
       </w:r>
       <w:r>
@@ -900,23 +884,7 @@
           <w:rFonts w:ascii="Calibri" w:eastAsia="Times New Roman" w:hAnsi="Calibri" w:cs="Times New Roman"/>
           <w:color w:val="000000"/>
         </w:rPr>
-        <w:t xml:space="preserve"> Google “</w:t>
-      </w:r>
-      <w:proofErr w:type="spellStart"/>
-      <w:r>
-        <w:rPr>
-          <w:rFonts w:ascii="Calibri" w:eastAsia="Times New Roman" w:hAnsi="Calibri" w:cs="Times New Roman"/>
-          <w:color w:val="000000"/>
-        </w:rPr>
-        <w:t>putback</w:t>
-      </w:r>
-      <w:proofErr w:type="spellEnd"/>
-      <w:r>
-        <w:rPr>
-          <w:rFonts w:ascii="Calibri" w:eastAsia="Times New Roman" w:hAnsi="Calibri" w:cs="Times New Roman"/>
-          <w:color w:val="000000"/>
-        </w:rPr>
-        <w:t xml:space="preserve"> </w:t>
+        <w:t xml:space="preserve"> Google “putback </w:t>
       </w:r>
       <w:proofErr w:type="spellStart"/>
       <w:r>
@@ -999,16 +967,6 @@
     </w:p>
     <w:p>
       <w:pPr>
-        <w:shd w:val="clear" w:color="auto" w:fill="FFFFFF"/>
-        <w:spacing w:before="120" w:after="40"/>
-        <w:rPr>
-          <w:rFonts w:ascii="Calibri" w:eastAsia="Times New Roman" w:hAnsi="Calibri" w:cs="Times New Roman"/>
-          <w:color w:val="000000"/>
-        </w:rPr>
-      </w:pPr>
-    </w:p>
-    <w:p>
-      <w:pPr>
         <w:numPr>
           <w:ilvl w:val="0"/>
           <w:numId w:val="4"/>
@@ -1056,6 +1014,166 @@
           <w:color w:val="000000"/>
         </w:rPr>
         <w:t xml:space="preserve"> Using this approach, you can avoid backtracking a character.</w:t>
+      </w:r>
+    </w:p>
+    <w:p>
+      <w:pPr>
+        <w:numPr>
+          <w:ilvl w:val="0"/>
+          <w:numId w:val="4"/>
+        </w:numPr>
+        <w:shd w:val="clear" w:color="auto" w:fill="FFFFFF"/>
+        <w:spacing w:before="120" w:after="40"/>
+        <w:rPr>
+          <w:rFonts w:ascii="Calibri" w:eastAsia="Times New Roman" w:hAnsi="Calibri" w:cs="Times New Roman"/>
+          <w:color w:val="000000"/>
+        </w:rPr>
+      </w:pPr>
+      <w:r>
+        <w:rPr>
+          <w:rFonts w:ascii="Calibri" w:eastAsia="Times New Roman" w:hAnsi="Calibri" w:cs="Times New Roman"/>
+          <w:color w:val="000000"/>
+        </w:rPr>
+        <w:t>Warning: need to use a different variable, say ch2, than the variable to hold operator ‘+’ or ‘</w:t>
+      </w:r>
+      <w:proofErr w:type="gramStart"/>
+      <w:r>
+        <w:rPr>
+          <w:rFonts w:ascii="Calibri" w:eastAsia="Times New Roman" w:hAnsi="Calibri" w:cs="Times New Roman"/>
+          <w:color w:val="000000"/>
+        </w:rPr>
+        <w:t>-‘</w:t>
+      </w:r>
+      <w:r>
+        <w:rPr>
+          <w:rFonts w:ascii="Calibri" w:eastAsia="Times New Roman" w:hAnsi="Calibri" w:cs="Times New Roman"/>
+          <w:color w:val="000000"/>
+        </w:rPr>
+        <w:t xml:space="preserve"> before</w:t>
+      </w:r>
+      <w:proofErr w:type="gramEnd"/>
+      <w:r>
+        <w:rPr>
+          <w:rFonts w:ascii="Calibri" w:eastAsia="Times New Roman" w:hAnsi="Calibri" w:cs="Times New Roman"/>
+          <w:color w:val="000000"/>
+        </w:rPr>
+        <w:t xml:space="preserve"> the </w:t>
+      </w:r>
+      <w:r>
+        <w:rPr>
+          <w:rFonts w:ascii="Calibri" w:eastAsia="Times New Roman" w:hAnsi="Calibri" w:cs="Times New Roman"/>
+          <w:color w:val="000000"/>
+        </w:rPr>
+        <w:t>current</w:t>
+      </w:r>
+      <w:r>
+        <w:rPr>
+          <w:rFonts w:ascii="Calibri" w:eastAsia="Times New Roman" w:hAnsi="Calibri" w:cs="Times New Roman"/>
+          <w:color w:val="000000"/>
+        </w:rPr>
+        <w:t xml:space="preserve"> operand</w:t>
+      </w:r>
+      <w:r>
+        <w:rPr>
+          <w:rFonts w:ascii="Calibri" w:eastAsia="Times New Roman" w:hAnsi="Calibri" w:cs="Times New Roman"/>
+          <w:color w:val="000000"/>
+        </w:rPr>
+        <w:t xml:space="preserve">, to hold the possible ‘^’ after </w:t>
+      </w:r>
+      <w:r>
+        <w:rPr>
+          <w:rFonts w:ascii="Calibri" w:eastAsia="Times New Roman" w:hAnsi="Calibri" w:cs="Times New Roman"/>
+          <w:color w:val="000000"/>
+        </w:rPr>
+        <w:t>the current</w:t>
+      </w:r>
+      <w:r>
+        <w:rPr>
+          <w:rFonts w:ascii="Calibri" w:eastAsia="Times New Roman" w:hAnsi="Calibri" w:cs="Times New Roman"/>
+          <w:color w:val="000000"/>
+        </w:rPr>
+        <w:t xml:space="preserve"> operand, otherwise, ‘^’, if exists, will replace the previously read ‘+’ or ‘-‘ symbol. However, ‘^’ cannot be used to work with </w:t>
+      </w:r>
+      <w:r>
+        <w:rPr>
+          <w:rFonts w:ascii="Calibri" w:eastAsia="Times New Roman" w:hAnsi="Calibri" w:cs="Times New Roman"/>
+          <w:color w:val="000000"/>
+        </w:rPr>
+        <w:t>an</w:t>
+      </w:r>
+      <w:r>
+        <w:rPr>
+          <w:rFonts w:ascii="Calibri" w:eastAsia="Times New Roman" w:hAnsi="Calibri" w:cs="Times New Roman"/>
+          <w:color w:val="000000"/>
+        </w:rPr>
+        <w:t xml:space="preserve"> operand.</w:t>
+      </w:r>
+    </w:p>
+    <w:p>
+      <w:pPr>
+        <w:numPr>
+          <w:ilvl w:val="0"/>
+          <w:numId w:val="4"/>
+        </w:numPr>
+        <w:shd w:val="clear" w:color="auto" w:fill="FFFFFF"/>
+        <w:spacing w:before="120" w:after="40"/>
+        <w:rPr>
+          <w:rFonts w:ascii="Calibri" w:eastAsia="Times New Roman" w:hAnsi="Calibri" w:cs="Times New Roman"/>
+          <w:color w:val="000000"/>
+        </w:rPr>
+      </w:pPr>
+      <w:r>
+        <w:rPr>
+          <w:rFonts w:ascii="Calibri" w:eastAsia="Times New Roman" w:hAnsi="Calibri" w:cs="Times New Roman"/>
+          <w:color w:val="000000"/>
+        </w:rPr>
+        <w:t xml:space="preserve">The type of variable ch2 </w:t>
+      </w:r>
+      <w:r>
+        <w:rPr>
+          <w:rFonts w:ascii="Calibri" w:eastAsia="Times New Roman" w:hAnsi="Calibri" w:cs="Times New Roman"/>
+          <w:color w:val="000000"/>
+        </w:rPr>
+        <w:t>must</w:t>
+      </w:r>
+      <w:r>
+        <w:rPr>
+          <w:rFonts w:ascii="Calibri" w:eastAsia="Times New Roman" w:hAnsi="Calibri" w:cs="Times New Roman"/>
+          <w:color w:val="000000"/>
+        </w:rPr>
+        <w:t xml:space="preserve"> be </w:t>
+      </w:r>
+      <w:r>
+        <w:rPr>
+          <w:rFonts w:ascii="Calibri" w:eastAsia="Times New Roman" w:hAnsi="Calibri" w:cs="Times New Roman"/>
+          <w:b/>
+          <w:bCs/>
+          <w:color w:val="000000"/>
+        </w:rPr>
+        <w:t>char</w:t>
+      </w:r>
+      <w:r>
+        <w:rPr>
+          <w:rFonts w:ascii="Calibri" w:eastAsia="Times New Roman" w:hAnsi="Calibri" w:cs="Times New Roman"/>
+          <w:color w:val="000000"/>
+        </w:rPr>
+        <w:t xml:space="preserve">, not int, otherwise, </w:t>
+      </w:r>
+      <w:proofErr w:type="spellStart"/>
+      <w:r>
+        <w:rPr>
+          <w:rFonts w:ascii="Calibri" w:eastAsia="Times New Roman" w:hAnsi="Calibri" w:cs="Times New Roman"/>
+          <w:color w:val="000000"/>
+        </w:rPr>
+        <w:t>cin</w:t>
+      </w:r>
+      <w:proofErr w:type="spellEnd"/>
+      <w:r>
+        <w:rPr>
+          <w:rFonts w:ascii="Calibri" w:eastAsia="Times New Roman" w:hAnsi="Calibri" w:cs="Times New Roman"/>
+          <w:color w:val="000000"/>
+        </w:rPr>
+        <w:t xml:space="preserve"> &gt;&gt; ch2; fails, since ‘^’ cannot be interpreted as an integer and the code exits.</w:t>
       </w:r>
     </w:p>
     <w:p>
@@ -1081,7 +1199,7 @@
 </file>
 
 <file path=word/numbering.xml><?xml version="1.0" encoding="utf-8"?>
-<w:numbering xmlns:wpc="http://schemas.microsoft.com/office/word/2010/wordprocessingCanvas" xmlns:cx="http://schemas.microsoft.com/office/drawing/2014/chartex" xmlns:cx1="http://schemas.microsoft.com/office/drawing/2015/9/8/chartex" xmlns:cx2="http://schemas.microsoft.com/office/drawing/2015/10/21/chartex" xmlns:cx3="http://schemas.microsoft.com/office/drawing/2016/5/9/chartex" xmlns:cx4="http://schemas.microsoft.com/office/drawing/2016/5/10/chartex" xmlns:cx5="http://schemas.microsoft.com/office/drawing/2016/5/11/chartex" xmlns:cx6="http://schemas.microsoft.com/office/drawing/2016/5/12/chartex" xmlns:cx7="http://schemas.microsoft.com/office/drawing/2016/5/13/chartex" xmlns:cx8="http://schemas.microsoft.com/office/drawing/2016/5/14/chartex" xmlns:mc="http://schemas.openxmlformats.org/markup-compatibility/2006" xmlns:aink="http://schemas.microsoft.com/office/drawing/2016/ink" xmlns:am3d="http://schemas.microsoft.com/office/drawing/2017/model3d" xmlns:o="urn:schemas-microsoft-com:office:office" xmlns:r="http://schemas.openxmlformats.org/officeDocument/2006/relationships" xmlns:m="http://schemas.openxmlformats.org/officeDocument/2006/math" xmlns:v="urn:schemas-microsoft-com:vml" xmlns:wp14="http://schemas.microsoft.com/office/word/2010/wordprocessingDrawing" xmlns:wp="http://schemas.openxmlformats.org/drawingml/2006/wordprocessingDrawing" xmlns:w10="urn:schemas-microsoft-com:office:word" xmlns:w="http://schemas.openxmlformats.org/wordprocessingml/2006/main" xmlns:w14="http://schemas.microsoft.com/office/word/2010/wordml" xmlns:w15="http://schemas.microsoft.com/office/word/2012/wordml" xmlns:w16cex="http://schemas.microsoft.com/office/word/2018/wordml/cex" xmlns:w16cid="http://schemas.microsoft.com/office/word/2016/wordml/cid" xmlns:w16="http://schemas.microsoft.com/office/word/2018/wordml" xmlns:w16sdtdh="http://schemas.microsoft.com/office/word/2020/wordml/sdtdatahash" xmlns:w16se="http://schemas.microsoft.com/office/word/2015/wordml/symex" xmlns:wpg="http://schemas.microsoft.com/office/word/2010/wordprocessingGroup" xmlns:wpi="http://schemas.microsoft.com/office/word/2010/wordprocessingInk" xmlns:wne="http://schemas.microsoft.com/office/word/2006/wordml" xmlns:wps="http://schemas.microsoft.com/office/word/2010/wordprocessingShape" mc:Ignorable="w14 w15 w16se w16cid w16 w16cex w16sdtdh wp14">
+<w:numbering xmlns:wpc="http://schemas.microsoft.com/office/word/2010/wordprocessingCanvas" xmlns:cx="http://schemas.microsoft.com/office/drawing/2014/chartex" xmlns:cx1="http://schemas.microsoft.com/office/drawing/2015/9/8/chartex" xmlns:cx2="http://schemas.microsoft.com/office/drawing/2015/10/21/chartex" xmlns:cx3="http://schemas.microsoft.com/office/drawing/2016/5/9/chartex" xmlns:cx4="http://schemas.microsoft.com/office/drawing/2016/5/10/chartex" xmlns:cx5="http://schemas.microsoft.com/office/drawing/2016/5/11/chartex" xmlns:cx6="http://schemas.microsoft.com/office/drawing/2016/5/12/chartex" xmlns:cx7="http://schemas.microsoft.com/office/drawing/2016/5/13/chartex" xmlns:cx8="http://schemas.microsoft.com/office/drawing/2016/5/14/chartex" xmlns:mc="http://schemas.openxmlformats.org/markup-compatibility/2006" xmlns:aink="http://schemas.microsoft.com/office/drawing/2016/ink" xmlns:am3d="http://schemas.microsoft.com/office/drawing/2017/model3d" xmlns:o="urn:schemas-microsoft-com:office:office" xmlns:oel="http://schemas.microsoft.com/office/2019/extlst" xmlns:r="http://schemas.openxmlformats.org/officeDocument/2006/relationships" xmlns:m="http://schemas.openxmlformats.org/officeDocument/2006/math" xmlns:v="urn:schemas-microsoft-com:vml" xmlns:wp14="http://schemas.microsoft.com/office/word/2010/wordprocessingDrawing" xmlns:wp="http://schemas.openxmlformats.org/drawingml/2006/wordprocessingDrawing" xmlns:w10="urn:schemas-microsoft-com:office:word" xmlns:w="http://schemas.openxmlformats.org/wordprocessingml/2006/main" xmlns:w14="http://schemas.microsoft.com/office/word/2010/wordml" xmlns:w15="http://schemas.microsoft.com/office/word/2012/wordml" xmlns:w16cex="http://schemas.microsoft.com/office/word/2018/wordml/cex" xmlns:w16cid="http://schemas.microsoft.com/office/word/2016/wordml/cid" xmlns:w16="http://schemas.microsoft.com/office/word/2018/wordml" xmlns:w16sdtdh="http://schemas.microsoft.com/office/word/2020/wordml/sdtdatahash" xmlns:w16se="http://schemas.microsoft.com/office/word/2015/wordml/symex" xmlns:wpg="http://schemas.microsoft.com/office/word/2010/wordprocessingGroup" xmlns:wpi="http://schemas.microsoft.com/office/word/2010/wordprocessingInk" xmlns:wne="http://schemas.microsoft.com/office/word/2006/wordml" xmlns:wps="http://schemas.microsoft.com/office/word/2010/wordprocessingShape" mc:Ignorable="w14 w15 w16se w16cid w16 w16cex w16sdtdh wp14">
   <w:abstractNum w:abstractNumId="0" w15:restartNumberingAfterBreak="0">
     <w:nsid w:val="0D20462F"/>
     <w:multiLevelType w:val="hybridMultilevel"/>
@@ -1623,19 +1741,19 @@
       </w:pPr>
     </w:lvl>
   </w:abstractNum>
-  <w:num w:numId="1">
+  <w:num w:numId="1" w16cid:durableId="366412748">
     <w:abstractNumId w:val="4"/>
   </w:num>
-  <w:num w:numId="2">
+  <w:num w:numId="2" w16cid:durableId="616722885">
     <w:abstractNumId w:val="0"/>
   </w:num>
-  <w:num w:numId="3">
+  <w:num w:numId="3" w16cid:durableId="1244073926">
     <w:abstractNumId w:val="3"/>
   </w:num>
-  <w:num w:numId="4">
+  <w:num w:numId="4" w16cid:durableId="454373405">
     <w:abstractNumId w:val="1"/>
   </w:num>
-  <w:num w:numId="5">
+  <w:num w:numId="5" w16cid:durableId="1596747823">
     <w:abstractNumId w:val="2"/>
   </w:num>
 </w:numbering>

</xml_diff>